<commit_message>
Update Todo / Benutzerhandbuch
</commit_message>
<xml_diff>
--- a/docs/Benutzerhandbuch/Benutzerhandbuch.docx
+++ b/docs/Benutzerhandbuch/Benutzerhandbuch.docx
@@ -1107,28 +1107,18 @@
     <w:p>
       <w:pPr>
         <w:ind w:left="360"/>
-        <w:rPr>
-          <w:color w:val="FF0000"/>
-        </w:rPr>
-      </w:pPr>
-      <w:r>
-        <w:rPr>
-          <w:color w:val="FF0000"/>
-        </w:rPr>
+      </w:pPr>
+      <w:r>
         <w:t>Passwort:</w:t>
       </w:r>
       <w:r>
-        <w:rPr>
-          <w:color w:val="FF0000"/>
-        </w:rPr>
         <w:tab/>
       </w:r>
-      <w:r>
-        <w:rPr>
-          <w:color w:val="FF0000"/>
-        </w:rPr>
-        <w:t>-</w:t>
-      </w:r>
+      <w:proofErr w:type="spellStart"/>
+      <w:r>
+        <w:t>cpvr</w:t>
+      </w:r>
+      <w:proofErr w:type="spellEnd"/>
     </w:p>
     <w:p>
       <w:pPr>
@@ -1544,29 +1534,79 @@
         <w:jc w:val="both"/>
       </w:pPr>
       <w:r>
-        <w:t>Die gewünschten Einstellungen</w:t>
-      </w:r>
-      <w:r>
-        <w:t xml:space="preserve"> des </w:t>
-      </w:r>
-      <w:proofErr w:type="spellStart"/>
-      <w:r>
-        <w:t>Plugins</w:t>
-      </w:r>
-      <w:proofErr w:type="spellEnd"/>
-      <w:r>
-        <w:t xml:space="preserve"> können nun</w:t>
-      </w:r>
-      <w:r>
-        <w:t xml:space="preserve"> im </w:t>
-      </w:r>
-      <w:proofErr w:type="spellStart"/>
-      <w:r>
-        <w:t>Inspector</w:t>
-      </w:r>
-      <w:proofErr w:type="spellEnd"/>
-      <w:r>
-        <w:t xml:space="preserve"> vorgenommen werden. Für weitere Informationen bezüglich den Einstellungsmöglichkeiten bitte die Dokumentation konsultieren.</w:t>
+        <w:t>Sicherstellen, dass die zusätzlichen DLLs für die Zielplattform exportiert werden. Dazu im Projekt zu den DLLs navigieren (Cave -&gt; Libraries) und bei allen DLLs die entsprechenden Häkchen setzen.</w:t>
+      </w:r>
+    </w:p>
+    <w:p>
+      <w:pPr>
+        <w:pStyle w:val="Listenabsatz"/>
+        <w:ind w:left="360"/>
+        <w:jc w:val="both"/>
+      </w:pPr>
+    </w:p>
+    <w:p>
+      <w:pPr>
+        <w:pStyle w:val="Listenabsatz"/>
+        <w:ind w:left="360"/>
+        <w:jc w:val="center"/>
+      </w:pPr>
+      <w:r>
+        <w:rPr>
+          <w:noProof/>
+          <w:lang w:eastAsia="de-CH"/>
+        </w:rPr>
+        <w:lastRenderedPageBreak/>
+        <w:drawing>
+          <wp:inline distT="0" distB="0" distL="0" distR="0">
+            <wp:extent cx="4295775" cy="2162175"/>
+            <wp:effectExtent l="190500" t="190500" r="200025" b="200025"/>
+            <wp:docPr id="24" name="Grafik 24"/>
+            <wp:cNvGraphicFramePr>
+              <a:graphicFrameLocks xmlns:a="http://schemas.openxmlformats.org/drawingml/2006/main" noChangeAspect="1"/>
+            </wp:cNvGraphicFramePr>
+            <a:graphic xmlns:a="http://schemas.openxmlformats.org/drawingml/2006/main">
+              <a:graphicData uri="http://schemas.openxmlformats.org/drawingml/2006/picture">
+                <pic:pic xmlns:pic="http://schemas.openxmlformats.org/drawingml/2006/picture">
+                  <pic:nvPicPr>
+                    <pic:cNvPr id="24" name="PlatformSettingsLibraryExport.png"/>
+                    <pic:cNvPicPr/>
+                  </pic:nvPicPr>
+                  <pic:blipFill>
+                    <a:blip r:embed="rId17">
+                      <a:extLst>
+                        <a:ext uri="{28A0092B-C50C-407E-A947-70E740481C1C}">
+                          <a14:useLocalDpi xmlns:a14="http://schemas.microsoft.com/office/drawing/2010/main" val="0"/>
+                        </a:ext>
+                      </a:extLst>
+                    </a:blip>
+                    <a:stretch>
+                      <a:fillRect/>
+                    </a:stretch>
+                  </pic:blipFill>
+                  <pic:spPr>
+                    <a:xfrm>
+                      <a:off x="0" y="0"/>
+                      <a:ext cx="4295775" cy="2162175"/>
+                    </a:xfrm>
+                    <a:prstGeom prst="rect">
+                      <a:avLst/>
+                    </a:prstGeom>
+                    <a:ln>
+                      <a:noFill/>
+                    </a:ln>
+                    <a:effectLst>
+                      <a:outerShdw blurRad="190500" algn="tl" rotWithShape="0">
+                        <a:srgbClr val="000000">
+                          <a:alpha val="70000"/>
+                        </a:srgbClr>
+                      </a:outerShdw>
+                    </a:effectLst>
+                  </pic:spPr>
+                </pic:pic>
+              </a:graphicData>
+            </a:graphic>
+          </wp:inline>
+        </w:drawing>
       </w:r>
     </w:p>
     <w:p>
@@ -1586,6 +1626,53 @@
         <w:jc w:val="both"/>
       </w:pPr>
       <w:r>
+        <w:t>Die gewünsc</w:t>
+      </w:r>
+      <w:bookmarkStart w:id="1" w:name="_GoBack"/>
+      <w:bookmarkEnd w:id="1"/>
+      <w:r>
+        <w:t>hten Einstellungen</w:t>
+      </w:r>
+      <w:r>
+        <w:t xml:space="preserve"> des </w:t>
+      </w:r>
+      <w:proofErr w:type="spellStart"/>
+      <w:r>
+        <w:t>Plugins</w:t>
+      </w:r>
+      <w:proofErr w:type="spellEnd"/>
+      <w:r>
+        <w:t xml:space="preserve"> können nun</w:t>
+      </w:r>
+      <w:r>
+        <w:t xml:space="preserve"> im </w:t>
+      </w:r>
+      <w:proofErr w:type="spellStart"/>
+      <w:r>
+        <w:t>Inspector</w:t>
+      </w:r>
+      <w:proofErr w:type="spellEnd"/>
+      <w:r>
+        <w:t xml:space="preserve"> vorgenommen werden. Für weitere Informationen bezüglich den Einstellungsmöglichkeiten bitte die Dokumentation konsultieren.</w:t>
+      </w:r>
+    </w:p>
+    <w:p>
+      <w:pPr>
+        <w:pStyle w:val="Listenabsatz"/>
+        <w:ind w:left="360"/>
+        <w:jc w:val="both"/>
+      </w:pPr>
+    </w:p>
+    <w:p>
+      <w:pPr>
+        <w:pStyle w:val="Listenabsatz"/>
+        <w:numPr>
+          <w:ilvl w:val="0"/>
+          <w:numId w:val="32"/>
+        </w:numPr>
+        <w:jc w:val="both"/>
+      </w:pPr>
+      <w:r>
         <w:t xml:space="preserve">Falls gewünscht, kann mittels API auf Komponenten des </w:t>
       </w:r>
       <w:proofErr w:type="spellStart"/>
@@ -1697,6 +1784,11 @@
     </w:p>
     <w:p>
       <w:pPr>
+        <w:tabs>
+          <w:tab w:val="left" w:pos="708"/>
+          <w:tab w:val="left" w:pos="1416"/>
+          <w:tab w:val="left" w:pos="2175"/>
+        </w:tabs>
         <w:ind w:left="360"/>
       </w:pPr>
       <w:r>
@@ -1726,8 +1818,6 @@
       <w:pPr>
         <w:ind w:left="360"/>
       </w:pPr>
-      <w:bookmarkStart w:id="1" w:name="_GoBack"/>
-      <w:bookmarkEnd w:id="1"/>
     </w:p>
     <w:p>
       <w:pPr>
@@ -1768,8 +1858,12 @@
       </w:r>
       <w:r>
         <w:tab/>
-        <w:t>-</w:t>
-      </w:r>
+      </w:r>
+      <w:proofErr w:type="spellStart"/>
+      <w:r>
+        <w:t>cpvr</w:t>
+      </w:r>
+      <w:proofErr w:type="spellEnd"/>
     </w:p>
     <w:p>
       <w:pPr>
@@ -1845,7 +1939,7 @@
                     <pic:cNvPicPr/>
                   </pic:nvPicPr>
                   <pic:blipFill>
-                    <a:blip r:embed="rId17">
+                    <a:blip r:embed="rId18">
                       <a:extLst>
                         <a:ext uri="{28A0092B-C50C-407E-A947-70E740481C1C}">
                           <a14:useLocalDpi xmlns:a14="http://schemas.microsoft.com/office/drawing/2010/main" val="0"/>
@@ -1927,16 +2021,123 @@
         </w:numPr>
       </w:pPr>
       <w:r>
+        <w:t>Mittels Switch-Konsole auf den Tracking Server (TS1) verbinden.</w:t>
+      </w:r>
+    </w:p>
+    <w:p>
+      <w:pPr>
+        <w:pStyle w:val="Listenabsatz"/>
+        <w:ind w:left="360"/>
+      </w:pPr>
+    </w:p>
+    <w:p>
+      <w:pPr>
+        <w:ind w:left="360"/>
+        <w:rPr>
+          <w:b/>
+        </w:rPr>
+      </w:pPr>
+      <w:r>
+        <w:rPr>
+          <w:b/>
+        </w:rPr>
         <w:t>Server</w:t>
       </w:r>
-      <w:r>
-        <w:t xml:space="preserve"> für die</w:t>
-      </w:r>
-      <w:r>
-        <w:t xml:space="preserve"> Kameras starten.</w:t>
-      </w:r>
-      <w:r>
-        <w:t xml:space="preserve"> </w:t>
+    </w:p>
+    <w:p>
+      <w:pPr>
+        <w:ind w:left="360"/>
+      </w:pPr>
+      <w:r>
+        <w:t>Name:</w:t>
+      </w:r>
+      <w:r>
+        <w:tab/>
+        <w:t>TS1</w:t>
+      </w:r>
+    </w:p>
+    <w:p>
+      <w:pPr>
+        <w:ind w:left="360"/>
+      </w:pPr>
+      <w:r>
+        <w:t xml:space="preserve">IP: </w:t>
+      </w:r>
+      <w:r>
+        <w:tab/>
+      </w:r>
+      <w:r>
+        <w:tab/>
+        <w:t>192.168.0.201</w:t>
+      </w:r>
+    </w:p>
+    <w:p>
+      <w:pPr>
+        <w:ind w:left="360"/>
+      </w:pPr>
+    </w:p>
+    <w:p>
+      <w:pPr>
+        <w:ind w:left="360"/>
+        <w:rPr>
+          <w:b/>
+        </w:rPr>
+      </w:pPr>
+      <w:r>
+        <w:rPr>
+          <w:b/>
+        </w:rPr>
+        <w:t>Login</w:t>
+      </w:r>
+    </w:p>
+    <w:p>
+      <w:pPr>
+        <w:ind w:left="360"/>
+      </w:pPr>
+      <w:r>
+        <w:t>Name:</w:t>
+      </w:r>
+      <w:r>
+        <w:tab/>
+      </w:r>
+      <w:proofErr w:type="spellStart"/>
+      <w:r>
+        <w:t>cpvr</w:t>
+      </w:r>
+      <w:proofErr w:type="spellEnd"/>
+    </w:p>
+    <w:p>
+      <w:pPr>
+        <w:ind w:left="360"/>
+      </w:pPr>
+      <w:r>
+        <w:t>Passwort:</w:t>
+      </w:r>
+      <w:r>
+        <w:tab/>
+      </w:r>
+      <w:proofErr w:type="spellStart"/>
+      <w:r>
+        <w:t>cpvr</w:t>
+      </w:r>
+      <w:proofErr w:type="spellEnd"/>
+    </w:p>
+    <w:p>
+      <w:pPr>
+        <w:pStyle w:val="Listenabsatz"/>
+        <w:ind w:left="360"/>
+      </w:pPr>
+    </w:p>
+    <w:p>
+      <w:pPr>
+        <w:pStyle w:val="Listenabsatz"/>
+        <w:numPr>
+          <w:ilvl w:val="0"/>
+          <w:numId w:val="34"/>
+        </w:numPr>
+      </w:pPr>
+      <w:r>
+        <w:t>Server für die Kameras starten.</w:t>
       </w:r>
     </w:p>
     <w:p>
@@ -1966,7 +2167,7 @@
                     <pic:cNvPicPr/>
                   </pic:nvPicPr>
                   <pic:blipFill>
-                    <a:blip r:embed="rId18">
+                    <a:blip r:embed="rId19">
                       <a:extLst>
                         <a:ext uri="{28A0092B-C50C-407E-A947-70E740481C1C}">
                           <a14:useLocalDpi xmlns:a14="http://schemas.microsoft.com/office/drawing/2010/main" val="0"/>
@@ -2051,7 +2252,7 @@
                     <pic:cNvPicPr/>
                   </pic:nvPicPr>
                   <pic:blipFill>
-                    <a:blip r:embed="rId19">
+                    <a:blip r:embed="rId20">
                       <a:extLst>
                         <a:ext uri="{28A0092B-C50C-407E-A947-70E740481C1C}">
                           <a14:useLocalDpi xmlns:a14="http://schemas.microsoft.com/office/drawing/2010/main" val="0"/>
@@ -2142,7 +2343,7 @@
                     </pic:cNvPicPr>
                   </pic:nvPicPr>
                   <pic:blipFill>
-                    <a:blip r:embed="rId20">
+                    <a:blip r:embed="rId21">
                       <a:extLst>
                         <a:ext uri="{28A0092B-C50C-407E-A947-70E740481C1C}">
                           <a14:useLocalDpi xmlns:a14="http://schemas.microsoft.com/office/drawing/2010/main" val="0"/>
@@ -2180,15 +2381,6 @@
         </w:drawing>
       </w:r>
     </w:p>
-    <w:p/>
-    <w:p>
-      <w:pPr>
-        <w:spacing w:line="240" w:lineRule="auto"/>
-      </w:pPr>
-      <w:r>
-        <w:br w:type="page"/>
-      </w:r>
-    </w:p>
     <w:p>
       <w:pPr>
         <w:pStyle w:val="Listenabsatz"/>
@@ -2235,7 +2427,7 @@
                     </pic:cNvPicPr>
                   </pic:nvPicPr>
                   <pic:blipFill>
-                    <a:blip r:embed="rId21">
+                    <a:blip r:embed="rId22">
                       <a:extLst>
                         <a:ext uri="{28A0092B-C50C-407E-A947-70E740481C1C}">
                           <a14:useLocalDpi xmlns:a14="http://schemas.microsoft.com/office/drawing/2010/main" val="0"/>
@@ -2321,7 +2513,7 @@
                     <pic:cNvPicPr/>
                   </pic:nvPicPr>
                   <pic:blipFill>
-                    <a:blip r:embed="rId22">
+                    <a:blip r:embed="rId23">
                       <a:extLst>
                         <a:ext uri="{28A0092B-C50C-407E-A947-70E740481C1C}">
                           <a14:useLocalDpi xmlns:a14="http://schemas.microsoft.com/office/drawing/2010/main" val="0"/>
@@ -2446,7 +2638,7 @@
                     </pic:cNvPicPr>
                   </pic:nvPicPr>
                   <pic:blipFill>
-                    <a:blip r:embed="rId23">
+                    <a:blip r:embed="rId24">
                       <a:extLst>
                         <a:ext uri="{28A0092B-C50C-407E-A947-70E740481C1C}">
                           <a14:useLocalDpi xmlns:a14="http://schemas.microsoft.com/office/drawing/2010/main" val="0"/>
@@ -2547,7 +2739,7 @@
                     <pic:cNvPicPr/>
                   </pic:nvPicPr>
                   <pic:blipFill>
-                    <a:blip r:embed="rId24">
+                    <a:blip r:embed="rId25">
                       <a:extLst>
                         <a:ext uri="{28A0092B-C50C-407E-A947-70E740481C1C}">
                           <a14:useLocalDpi xmlns:a14="http://schemas.microsoft.com/office/drawing/2010/main" val="0"/>
@@ -2630,7 +2822,7 @@
                     </pic:cNvPicPr>
                   </pic:nvPicPr>
                   <pic:blipFill>
-                    <a:blip r:embed="rId25">
+                    <a:blip r:embed="rId26">
                       <a:extLst>
                         <a:ext uri="{28A0092B-C50C-407E-A947-70E740481C1C}">
                           <a14:useLocalDpi xmlns:a14="http://schemas.microsoft.com/office/drawing/2010/main" val="0"/>
@@ -2724,7 +2916,7 @@
                     <pic:cNvPicPr/>
                   </pic:nvPicPr>
                   <pic:blipFill>
-                    <a:blip r:embed="rId26" cstate="print">
+                    <a:blip r:embed="rId27" cstate="print">
                       <a:extLst>
                         <a:ext uri="{28A0092B-C50C-407E-A947-70E740481C1C}">
                           <a14:useLocalDpi xmlns:a14="http://schemas.microsoft.com/office/drawing/2010/main" val="0"/>
@@ -2822,7 +3014,7 @@
                     <pic:cNvPicPr/>
                   </pic:nvPicPr>
                   <pic:blipFill>
-                    <a:blip r:embed="rId27">
+                    <a:blip r:embed="rId28">
                       <a:extLst>
                         <a:ext uri="{28A0092B-C50C-407E-A947-70E740481C1C}">
                           <a14:useLocalDpi xmlns:a14="http://schemas.microsoft.com/office/drawing/2010/main" val="0"/>
@@ -2939,7 +3131,7 @@
                     <pic:cNvPicPr/>
                   </pic:nvPicPr>
                   <pic:blipFill>
-                    <a:blip r:embed="rId28">
+                    <a:blip r:embed="rId29">
                       <a:extLst>
                         <a:ext uri="{28A0092B-C50C-407E-A947-70E740481C1C}">
                           <a14:useLocalDpi xmlns:a14="http://schemas.microsoft.com/office/drawing/2010/main" val="0"/>
@@ -3184,7 +3376,7 @@
                               <w:sz w:val="16"/>
                               <w:szCs w:val="16"/>
                             </w:rPr>
-                            <w:t>15</w:t>
+                            <w:t>9</w:t>
                           </w:r>
                           <w:r>
                             <w:rPr>
@@ -3255,7 +3447,7 @@
                         <w:sz w:val="16"/>
                         <w:szCs w:val="16"/>
                       </w:rPr>
-                      <w:t>15</w:t>
+                      <w:t>9</w:t>
                     </w:r>
                     <w:r>
                       <w:rPr>

</xml_diff>